<commit_message>
actas de seguimiento calidad
</commit_message>
<xml_diff>
--- a/CSOF5303 Proyecto 3/Ciclo3/6IM_ActaSegumientoQA2.docx
+++ b/CSOF5303 Proyecto 3/Ciclo3/6IM_ActaSegumientoQA2.docx
@@ -7873,38 +7873,21 @@
             <w:tcW w:w="4253" w:type="dxa"/>
             <w:vAlign w:val="center"/>
           </w:tcPr>
-          <w:p>
-            <w:r>
-              <w:t>Actualizar el repositorio para agregar la prueba unitaria para la tarea del CRM Crear Cliente</w:t>
-            </w:r>
-          </w:p>
+          <w:p/>
         </w:tc>
         <w:tc>
           <w:tcPr>
             <w:tcW w:w="2268" w:type="dxa"/>
             <w:vAlign w:val="center"/>
           </w:tcPr>
-          <w:p>
-            <w:r>
-              <w:t xml:space="preserve">Sandra Milena </w:t>
-            </w:r>
-            <w:proofErr w:type="spellStart"/>
-            <w:r>
-              <w:t>Gomez</w:t>
-            </w:r>
-            <w:proofErr w:type="spellEnd"/>
-          </w:p>
+          <w:p/>
         </w:tc>
         <w:tc>
           <w:tcPr>
             <w:tcW w:w="2552" w:type="dxa"/>
             <w:vAlign w:val="center"/>
           </w:tcPr>
-          <w:p>
-            <w:r>
-              <w:t>19 Noviembre de 2011</w:t>
-            </w:r>
-          </w:p>
+          <w:p/>
         </w:tc>
       </w:tr>
     </w:tbl>

</xml_diff>